<commit_message>
Rechtschreibfehler verbessert und geringfügig umgeschrieben
</commit_message>
<xml_diff>
--- a/ITP_Dokumente/Feedback Captarea.docx
+++ b/ITP_Dokumente/Feedback Captarea.docx
@@ -29,70 +29,135 @@
         <w:spacing w:after="0"/>
       </w:pPr>
       <w:r>
-        <w:t xml:space="preserve">Spezifikationsdokument ist sehr klar strukturiert. Die einzelnen Bereiche sind voneinander getrennt und haben </w:t>
-      </w:r>
-      <w:r>
-        <w:t>eine logische Verknüpfung</w:t>
-      </w:r>
-      <w:r>
-        <w:t xml:space="preserve"> zwischen </w:t>
-      </w:r>
-      <w:r>
-        <w:t>denen</w:t>
+        <w:t xml:space="preserve">Das </w:t>
+      </w:r>
+      <w:r>
+        <w:t xml:space="preserve">Spezifikationsdokument ist sehr klar strukturiert. </w:t>
+      </w:r>
+    </w:p>
+    <w:p>
+      <w:pPr>
+        <w:spacing w:after="0"/>
+      </w:pPr>
+      <w:r>
+        <w:t xml:space="preserve">Die einzelnen Bereiche sind voneinander getrennt und </w:t>
+      </w:r>
+      <w:r>
+        <w:t>sind logisch verknüpft.</w:t>
+      </w:r>
+      <w:r>
+        <w:br/>
+        <w:t>Die Benennung</w:t>
+      </w:r>
+      <w:r>
+        <w:t xml:space="preserve"> der Ziele ist zwar irreführend, </w:t>
+      </w:r>
+      <w:r>
+        <w:t xml:space="preserve">es war am Anfang nicht ganz klar wo die Ziele definiert sind. </w:t>
+      </w:r>
+      <w:r>
+        <w:t>Das</w:t>
+      </w:r>
+      <w:r>
+        <w:t xml:space="preserve"> </w:t>
+      </w:r>
+      <w:r>
+        <w:t xml:space="preserve">Mockup und </w:t>
+      </w:r>
+      <w:r>
+        <w:t xml:space="preserve">die </w:t>
+      </w:r>
+      <w:r>
+        <w:t>Spezifikation der Arbeitspakete</w:t>
+      </w:r>
+      <w:r>
+        <w:t xml:space="preserve"> sind sehr schön strukturiert</w:t>
+      </w:r>
+      <w:r>
+        <w:t xml:space="preserve"> und sehr gut lesbar</w:t>
       </w:r>
       <w:r>
         <w:t>.</w:t>
       </w:r>
       <w:r>
+        <w:t xml:space="preserve"> </w:t>
+      </w:r>
+      <w:r>
+        <w:t xml:space="preserve"> </w:t>
+      </w:r>
+      <w:r>
+        <w:t xml:space="preserve">Die Arbeitsaufteilung </w:t>
+      </w:r>
+      <w:r>
+        <w:t>des Teams</w:t>
+      </w:r>
+      <w:r>
+        <w:t xml:space="preserve"> ist eindeutig definiert. </w:t>
+      </w:r>
+    </w:p>
+    <w:p>
+      <w:pPr>
+        <w:spacing w:after="0"/>
+      </w:pPr>
+    </w:p>
+    <w:p>
+      <w:pPr>
+        <w:pStyle w:val="berschrift2"/>
+      </w:pPr>
+      <w:r>
+        <w:t>Inhalte</w:t>
+      </w:r>
+    </w:p>
+    <w:p>
+      <w:r>
+        <w:t xml:space="preserve">Allgemeine Beschreibung der </w:t>
+      </w:r>
+      <w:r>
+        <w:t>des Projektes</w:t>
+      </w:r>
+      <w:r>
+        <w:t xml:space="preserve"> </w:t>
+      </w:r>
+      <w:r>
+        <w:t>im</w:t>
+      </w:r>
+      <w:r>
+        <w:t xml:space="preserve"> Spezifikationsdokument</w:t>
+      </w:r>
+      <w:r>
+        <w:t xml:space="preserve"> ist sehr gut und eindeutig beschrieben. </w:t>
+      </w:r>
+      <w:r>
+        <w:t xml:space="preserve">Man hat schnell eine Ahnung worum </w:t>
+      </w:r>
+      <w:r>
+        <w:t>es in diesem Projekt geht un</w:t>
+      </w:r>
+      <w:r>
+        <w:t xml:space="preserve">d was das Endprodukt sein wird. </w:t>
+      </w:r>
+    </w:p>
+    <w:p>
+      <w:r>
+        <w:t>Ziele und nicht-Ziele sind definiert, es liegt aber keine Beschreibung</w:t>
+      </w:r>
+      <w:r>
+        <w:t xml:space="preserve"> auf</w:t>
+      </w:r>
+      <w:r>
+        <w:t xml:space="preserve">. </w:t>
+      </w:r>
+      <w:r>
         <w:br/>
-        <w:t xml:space="preserve">Die Benennung der Ziele ist zwar irreführend und es war am Anfang nicht ganz klar wo die Ziele definiert sind. </w:t>
-      </w:r>
-    </w:p>
-    <w:p>
-      <w:pPr>
-        <w:spacing w:after="0"/>
-      </w:pPr>
-      <w:r>
-        <w:t>Mockup und Arbeitspaketenspezifikation sind sehr schön strukturiert</w:t>
-      </w:r>
-      <w:r>
-        <w:t xml:space="preserve"> und sehr gut lesbar</w:t>
-      </w:r>
-      <w:r>
-        <w:t>.</w:t>
-      </w:r>
-      <w:r>
-        <w:t xml:space="preserve"> Die Arbeitsaufteilung in </w:t>
-      </w:r>
-      <w:r>
-        <w:t>das Team</w:t>
-      </w:r>
-      <w:r>
-        <w:t xml:space="preserve"> ist eindeutig definiert. </w:t>
-      </w:r>
-    </w:p>
-    <w:p>
-      <w:pPr>
-        <w:pStyle w:val="berschrift2"/>
-      </w:pPr>
-      <w:r>
-        <w:t>Inhalte</w:t>
-      </w:r>
-    </w:p>
-    <w:p>
-      <w:r>
-        <w:t xml:space="preserve">Allgemeine Beschreibung der Idee in </w:t>
-      </w:r>
-      <w:r>
-        <w:t>dem Spezifikationsdokument</w:t>
-      </w:r>
-      <w:r>
-        <w:t xml:space="preserve"> ist sehr gut und eindeutig beschrieben. Man kann sehr schnell eine Idee bilden, worüber es in diesem Projekt geht und was das Endprodukt sein wird. </w:t>
-      </w:r>
-    </w:p>
-    <w:p>
-      <w:r>
-        <w:t xml:space="preserve">Ziele und nicht-Ziele sind definiert, es liegt aber keine Beschreibung. Es ist nicht verständlich was gemeint wird und wie diese Ziele zu realisieren sind (SMART-Prinzip). </w:t>
+      </w:r>
+      <w:r>
+        <w:t xml:space="preserve">Es ist nicht verständlich was gemeint </w:t>
+      </w:r>
+      <w:r>
+        <w:t>ist</w:t>
+      </w:r>
+      <w:r>
+        <w:t xml:space="preserve"> und wie diese Ziele zu realisieren sind (SMART-Prinzip). </w:t>
       </w:r>
       <w:r>
         <w:br/>
@@ -101,7 +166,13 @@
     </w:p>
     <w:p>
       <w:r>
-        <w:t xml:space="preserve">Arbeitspaketen sind sehr gut definiert bis zum Projektende. Was hier fehlt, ist die Spezifikation der Arbeitspakete. Es steht nur </w:t>
+        <w:t xml:space="preserve">Arbeitspaketen sind sehr gut definiert bis zum Projektende. Was hier fehlt, ist die Spezifikation der Arbeitspakete. Es </w:t>
+      </w:r>
+      <w:r>
+        <w:t>gibt</w:t>
+      </w:r>
+      <w:r>
+        <w:t xml:space="preserve"> nur </w:t>
       </w:r>
       <w:r>
         <w:t>eine Überschrift</w:t>
@@ -119,7 +190,10 @@
         <w:br/>
       </w:r>
       <w:r>
-        <w:t xml:space="preserve">Technische Spezifikation </w:t>
+        <w:t>Eine t</w:t>
+      </w:r>
+      <w:r>
+        <w:t xml:space="preserve">echnische Spezifikation </w:t>
       </w:r>
       <w:r>
         <w:t xml:space="preserve">ist nicht in </w:t>
@@ -134,6 +208,9 @@
         <w:br/>
       </w:r>
       <w:r>
+        <w:t xml:space="preserve">Das </w:t>
+      </w:r>
+      <w:r>
         <w:t xml:space="preserve">Arbeitspakete-Dokument bietet eine übersichtliche Idee über den Ablauf des Projektes, jedoch fehlen die Projektstrukturplan und Projektablaufplan. </w:t>
       </w:r>
     </w:p>
@@ -151,7 +228,28 @@
         <w:t>steht, dass</w:t>
       </w:r>
       <w:r>
-        <w:t xml:space="preserve"> es wird agil gearbeitet und trotzdem sind alle Arbeitspakete Endtermine gleich beim Projektanfang spezifiziert. Dies entspricht nicht das Vorgehensweise </w:t>
+        <w:t xml:space="preserve"> </w:t>
+      </w:r>
+      <w:r>
+        <w:t xml:space="preserve">agil gearbeitet </w:t>
+      </w:r>
+      <w:r>
+        <w:t xml:space="preserve">wird </w:t>
+      </w:r>
+      <w:r>
+        <w:t>und trotzdem sind alle Endtermine</w:t>
+      </w:r>
+      <w:r>
+        <w:t xml:space="preserve"> der Arbeitspakete</w:t>
+      </w:r>
+      <w:r>
+        <w:t xml:space="preserve"> gleich beim Projektanfang spezifiziert. Dies entspricht nicht </w:t>
+      </w:r>
+      <w:r>
+        <w:t>der</w:t>
+      </w:r>
+      <w:r>
+        <w:t xml:space="preserve"> Vorgehensweise </w:t>
       </w:r>
       <w:r>
         <w:t>eines agilen Managementmodells</w:t>
@@ -168,13 +266,31 @@
         <w:t>eines Mockups</w:t>
       </w:r>
       <w:r>
-        <w:t xml:space="preserve"> ist sehr hilfreich, um die Idee hinten des Projektes besser zu verstehen, vor allem die Gestaltung und logische Verknüpfung zwischen die einzelnen Komponenten des Projektes. </w:t>
+        <w:t xml:space="preserve"> ist sehr hilfreich, um die Idee hinten </w:t>
+      </w:r>
+      <w:r>
+        <w:t>dem Projekt</w:t>
+      </w:r>
+      <w:r>
+        <w:t xml:space="preserve"> besser zu verstehen, vor allem die Gestaltung und logische Verknüpfung zwischen </w:t>
+      </w:r>
+      <w:r>
+        <w:t>den</w:t>
+      </w:r>
+      <w:r>
+        <w:t xml:space="preserve"> einzelnen Komponenten des Projektes. </w:t>
       </w:r>
       <w:r>
         <w:br/>
       </w:r>
       <w:r>
-        <w:t xml:space="preserve">Bei genauer Lesen </w:t>
+        <w:t>Bei genauer</w:t>
+      </w:r>
+      <w:r>
+        <w:t>em</w:t>
+      </w:r>
+      <w:r>
+        <w:t xml:space="preserve"> Lesen </w:t>
       </w:r>
       <w:r>
         <w:t>des Dokumentes</w:t>
@@ -193,7 +309,19 @@
     </w:p>
     <w:p>
       <w:r>
-        <w:t xml:space="preserve">Im Allgemein sehen die Dokumente sehr gut aus. Es ist sehr leicht eine Struktur zu erkennen. </w:t>
+        <w:t>Im Allgemein sehen die Dokumente sehr gut aus. Es ist sehr leicht</w:t>
+      </w:r>
+      <w:r>
+        <w:t>,</w:t>
+      </w:r>
+      <w:r>
+        <w:t xml:space="preserve"> eine</w:t>
+      </w:r>
+      <w:r>
+        <w:t xml:space="preserve"> klare</w:t>
+      </w:r>
+      <w:r>
+        <w:t xml:space="preserve"> Struktur zu erkennen. </w:t>
       </w:r>
       <w:r>
         <w:t>Das Spezifikationsdokument</w:t>
@@ -203,19 +331,45 @@
       </w:r>
       <w:r>
         <w:t>ein Inhaltsverzeichnis</w:t>
+      </w:r>
+      <w:r>
+        <w:t xml:space="preserve"> in diesem Fall nicht notwendig.</w:t>
+      </w:r>
+    </w:p>
+    <w:p>
+      <w:pPr>
+        <w:pStyle w:val="berschrift2"/>
+      </w:pPr>
+      <w:r>
+        <w:t>Planung und Aufwandschätzung</w:t>
+      </w:r>
+    </w:p>
+    <w:p>
+      <w:pPr>
+        <w:spacing w:after="0"/>
+      </w:pPr>
+      <w:r>
+        <w:t>Aufwandschätzung lässt sich wegen</w:t>
+      </w:r>
+      <w:r>
+        <w:t xml:space="preserve"> dem</w:t>
+      </w:r>
+      <w:r>
+        <w:t xml:space="preserve"> Mangel an </w:t>
       </w:r>
       <w:bookmarkStart w:id="0" w:name="_GoBack"/>
       <w:bookmarkEnd w:id="0"/>
       <w:r>
-        <w:t xml:space="preserve"> in diesem Fall nicht notwendig.</w:t>
-      </w:r>
-    </w:p>
-    <w:p>
-      <w:pPr>
-        <w:pStyle w:val="berschrift2"/>
-      </w:pPr>
-      <w:r>
-        <w:t>Planung und Aufwandschätzung</w:t>
+        <w:t xml:space="preserve">Spezifikation sehr schwer analysieren. </w:t>
+      </w:r>
+      <w:r>
+        <w:t xml:space="preserve">Die Arbeitspakete sind nicht beschrieben, deshalb kann man ihren Schwierigkeitsgrad nicht bestimmen. Es fehlen uns auch Informationen über </w:t>
+      </w:r>
+      <w:r>
+        <w:t>das</w:t>
+      </w:r>
+      <w:r>
+        <w:t xml:space="preserve"> Vorwissen des Teams. </w:t>
       </w:r>
     </w:p>
     <w:p>
@@ -223,24 +377,19 @@
         <w:spacing w:after="0"/>
       </w:pPr>
       <w:r>
-        <w:t xml:space="preserve">Aufwandschätzung lässt sich wegen Mangel an Spezifikation sehr schwer analysieren. </w:t>
-      </w:r>
-      <w:r>
-        <w:t xml:space="preserve">Die Arbeitspakete sind nicht beschrieben, deshalb kann man ihren Schwierigkeitsgrad nicht bestimmen. Es fehlen uns auch Informationen über dem Vorwissen des Teams. </w:t>
-      </w:r>
-    </w:p>
-    <w:p>
-      <w:pPr>
-        <w:spacing w:after="0"/>
-      </w:pPr>
-      <w:r>
         <w:t xml:space="preserve">Im Allgemein sieht aber die Aufwandschätzung realistisch aus und </w:t>
       </w:r>
       <w:r>
         <w:t>der Aufwand</w:t>
       </w:r>
       <w:r>
-        <w:t xml:space="preserve"> ist gleichmäßig an alle Teammitgliedern aufgeteilt.</w:t>
+        <w:t xml:space="preserve"> ist gleichmäßig </w:t>
+      </w:r>
+      <w:r>
+        <w:t>auf</w:t>
+      </w:r>
+      <w:r>
+        <w:t xml:space="preserve"> alle Teammitgliedern aufgeteilt.</w:t>
       </w:r>
     </w:p>
     <w:p>
@@ -265,7 +414,7 @@
         <w:rPr>
           <w:b/>
         </w:rPr>
-        <w:t xml:space="preserve">Sehr gut gefallen: </w:t>
+        <w:t xml:space="preserve">Sehr gut: </w:t>
       </w:r>
     </w:p>
     <w:p>
@@ -294,7 +443,7 @@
         <w:rPr>
           <w:b/>
         </w:rPr>
-        <w:t>Nicht so gut gefallen:</w:t>
+        <w:t>Nicht so gut:</w:t>
       </w:r>
     </w:p>
     <w:p>

</xml_diff>

<commit_message>
was is los github wieso hasst du uns
</commit_message>
<xml_diff>
--- a/ITP_Dokumente/Feedback Captarea.docx
+++ b/ITP_Dokumente/Feedback Captarea.docx
@@ -8,13 +8,8 @@
         <w:jc w:val="center"/>
       </w:pPr>
       <w:r>
-        <w:t xml:space="preserve">Feedback </w:t>
-      </w:r>
-      <w:proofErr w:type="spellStart"/>
-      <w:r>
-        <w:t>Captarea</w:t>
-      </w:r>
-      <w:proofErr w:type="spellEnd"/>
+        <w:t>Feedback Captarea</w:t>
+      </w:r>
     </w:p>
     <w:p>
       <w:pPr>
@@ -29,10 +24,11 @@
         <w:spacing w:after="0"/>
       </w:pPr>
       <w:r>
-        <w:t xml:space="preserve">Das </w:t>
-      </w:r>
-      <w:r>
-        <w:t xml:space="preserve">Spezifikationsdokument ist sehr klar strukturiert. </w:t>
+        <w:t>Das Spezifikationsdokument ist sehr klar strukturiert. Die einzelnen Bereiche sind voneinander getrennt und haben eine logische Verknüpfung.</w:t>
+      </w:r>
+      <w:r>
+        <w:br/>
+        <w:t xml:space="preserve">Die Benennung der Ziele ist etwas irreführend und es ist nicht ganz klar wie die Ziele definiert sind. </w:t>
       </w:r>
     </w:p>
     <w:p>
@@ -40,308 +36,85 @@
         <w:spacing w:after="0"/>
       </w:pPr>
       <w:r>
-        <w:t xml:space="preserve">Die einzelnen Bereiche sind voneinander getrennt und </w:t>
-      </w:r>
-      <w:r>
-        <w:t>sind logisch verknüpft.</w:t>
+        <w:t xml:space="preserve">Das Mockup und die Arbeitspaketspezifikation sind sehr gut strukturiert und gut lesbar. Die Arbeitsaufteilung im Team ist eindeutig definiert. </w:t>
+      </w:r>
+    </w:p>
+    <w:p>
+      <w:pPr>
+        <w:pStyle w:val="berschrift2"/>
+      </w:pPr>
+      <w:r>
+        <w:t>Inhalte</w:t>
+      </w:r>
+    </w:p>
+    <w:p>
+      <w:r>
+        <w:t xml:space="preserve">Die allgemeine Beschreibung der Idee im Spezifikationsdokument ist sehr klar und deutlich ausformuliert. Man kann sich gut vorstellen, worum es in diesem Projekt geht (Spiellogik) und was das Endprodukt sein wird. </w:t>
+      </w:r>
+    </w:p>
+    <w:p>
+      <w:r>
+        <w:t xml:space="preserve">Die Ziele und nicht-Ziele sind definiert, es liegt aber keine Beschreibung vor. Es ist nicht nachvollziehbar, was die Arbeitspakete beinhalten und wie diese Ziele zu realisieren sind (SMART-Prinzip). </w:t>
       </w:r>
       <w:r>
         <w:br/>
-        <w:t>Die Benennung</w:t>
-      </w:r>
-      <w:r>
-        <w:t xml:space="preserve"> der Ziele ist zwar irreführend, </w:t>
-      </w:r>
-      <w:r>
-        <w:t xml:space="preserve">es war am Anfang nicht ganz klar wo die Ziele definiert sind. </w:t>
-      </w:r>
-      <w:r>
-        <w:t>Das</w:t>
-      </w:r>
-      <w:r>
-        <w:t xml:space="preserve"> </w:t>
-      </w:r>
-      <w:r>
-        <w:t xml:space="preserve">Mockup und </w:t>
-      </w:r>
-      <w:r>
-        <w:t xml:space="preserve">die </w:t>
-      </w:r>
-      <w:r>
-        <w:t>Spezifikation der Arbeitspakete</w:t>
-      </w:r>
-      <w:r>
-        <w:t xml:space="preserve"> sind sehr schön strukturiert</w:t>
-      </w:r>
-      <w:r>
-        <w:t xml:space="preserve"> und sehr gut lesbar</w:t>
-      </w:r>
-      <w:r>
-        <w:t>.</w:t>
-      </w:r>
-      <w:r>
-        <w:t xml:space="preserve"> </w:t>
-      </w:r>
-      <w:r>
-        <w:t xml:space="preserve"> </w:t>
-      </w:r>
-      <w:r>
-        <w:t xml:space="preserve">Die Arbeitsaufteilung </w:t>
-      </w:r>
-      <w:r>
-        <w:t>des Teams</w:t>
-      </w:r>
-      <w:r>
-        <w:t xml:space="preserve"> ist eindeutig definiert. </w:t>
+        <w:t>Die Definition der Milestones beim Spezifikations- bzw. Arbeitspaketdokument fehlt.</w:t>
+      </w:r>
+    </w:p>
+    <w:p>
+      <w:r>
+        <w:t xml:space="preserve">Die zeitliche Abfolge der Arbeitspakete ist in der Tabelle gut ersichtlich. Was hier fehlt, ist die Spezifikation der Arbeitspakete. Die Arbeitspakete sind nur mit der Bezeichnung angeführt und es gibt keine Informationen bezüglich der technischen Realisierung der Arbeitspakete. </w:t>
+      </w:r>
+      <w:r>
+        <w:br/>
+        <w:t xml:space="preserve">Eine Technische Spezifikation bzw. Klassendiagramm ist nicht im Spezifikationsdokument enthalten. </w:t>
+      </w:r>
+      <w:r>
+        <w:br/>
+        <w:t xml:space="preserve">Das Arbeitspakete-Dokument bietet eine übersichtliche Idee über den Ablauf des Projektes, jedoch fehlen der Projektstrukturplan und der Projektablaufplan. </w:t>
+      </w:r>
+    </w:p>
+    <w:p>
+      <w:r>
+        <w:t>Am Ende des Spezifikationsdokuments steht, dass agil gearbeitet werden soll, trotzdem sind alle Arbeitspakete mit Endterminen schon zu Projektanfang versehen. Dies entspricht nicht der Vorgehensweise eines agilen Managementmodells.</w:t>
+      </w:r>
+    </w:p>
+    <w:p>
+      <w:r>
+        <w:t xml:space="preserve">Die Erstellung des Mockups ist sehr hilfreich, um die Idee hinten des Projektes besser zu verstehen, vor allem die Gestaltung und logische Verknüpfung zwischen die einzelnen Komponenten des Projektes. </w:t>
+      </w:r>
+      <w:r>
+        <w:br/>
+        <w:t>Bei genauerem durchlesen des Dokumentes fallen ein paar Rechtsschreibfehler auf.</w:t>
+      </w:r>
+    </w:p>
+    <w:p>
+      <w:pPr>
+        <w:pStyle w:val="berschrift2"/>
+      </w:pPr>
+      <w:r>
+        <w:t>Wirkung der Dokumente</w:t>
+      </w:r>
+    </w:p>
+    <w:p>
+      <w:r>
+        <w:t>Im Allgemein sehen die Dokumente sehr gut aus. Eine Struktur ist sehr leicht zu erkennen. Das Spezifikationsdokument ist jedoch sehr kurz und unserer Meinung nach ist ein Inhaltsverzeichnis in diesem Fall nicht notwendig.</w:t>
+      </w:r>
+    </w:p>
+    <w:p>
+      <w:pPr>
+        <w:pStyle w:val="berschrift2"/>
+      </w:pPr>
+      <w:r>
+        <w:t>Planung und Aufwandschätzung</w:t>
       </w:r>
     </w:p>
     <w:p>
       <w:pPr>
         <w:spacing w:after="0"/>
       </w:pPr>
-    </w:p>
-    <w:p>
-      <w:pPr>
-        <w:pStyle w:val="berschrift2"/>
-      </w:pPr>
-      <w:r>
-        <w:t>Inhalte</w:t>
-      </w:r>
-    </w:p>
-    <w:p>
-      <w:r>
-        <w:t xml:space="preserve">Allgemeine Beschreibung der </w:t>
-      </w:r>
-      <w:r>
-        <w:t>des Projektes</w:t>
-      </w:r>
-      <w:r>
-        <w:t xml:space="preserve"> </w:t>
-      </w:r>
-      <w:r>
-        <w:t>im</w:t>
-      </w:r>
-      <w:r>
-        <w:t xml:space="preserve"> Spezifikationsdokument</w:t>
-      </w:r>
-      <w:r>
-        <w:t xml:space="preserve"> ist sehr gut und eindeutig beschrieben. </w:t>
-      </w:r>
-      <w:r>
-        <w:t xml:space="preserve">Man hat schnell eine Ahnung worum </w:t>
-      </w:r>
-      <w:r>
-        <w:t>es in diesem Projekt geht un</w:t>
-      </w:r>
-      <w:r>
-        <w:t xml:space="preserve">d was das Endprodukt sein wird. </w:t>
-      </w:r>
-    </w:p>
-    <w:p>
-      <w:r>
-        <w:t>Ziele und nicht-Ziele sind definiert, es liegt aber keine Beschreibung</w:t>
-      </w:r>
-      <w:r>
-        <w:t xml:space="preserve"> auf</w:t>
-      </w:r>
-      <w:r>
-        <w:t xml:space="preserve">. </w:t>
-      </w:r>
-      <w:r>
-        <w:br/>
-      </w:r>
-      <w:r>
-        <w:t xml:space="preserve">Es ist nicht verständlich was gemeint </w:t>
-      </w:r>
-      <w:r>
-        <w:t>ist</w:t>
-      </w:r>
-      <w:r>
-        <w:t xml:space="preserve"> und wie diese Ziele zu realisieren sind (SMART-Prinzip). </w:t>
-      </w:r>
-      <w:r>
-        <w:br/>
-        <w:t xml:space="preserve">Definition der Milestones fehlt bei der Spezifikations- bzw. Arbeitspaketedokument. </w:t>
-      </w:r>
-    </w:p>
-    <w:p>
-      <w:r>
-        <w:t xml:space="preserve">Arbeitspaketen sind sehr gut definiert bis zum Projektende. Was hier fehlt, ist die Spezifikation der Arbeitspakete. Es </w:t>
-      </w:r>
-      <w:r>
-        <w:t>gibt</w:t>
-      </w:r>
-      <w:r>
-        <w:t xml:space="preserve"> nur </w:t>
-      </w:r>
-      <w:r>
-        <w:t>eine Überschrift</w:t>
-      </w:r>
-      <w:r>
-        <w:t xml:space="preserve"> und keine Information bezüglich </w:t>
-      </w:r>
-      <w:r>
-        <w:t>der technischen Realisierung</w:t>
-      </w:r>
-      <w:r>
-        <w:t xml:space="preserve"> der Arbeitspakete. </w:t>
-      </w:r>
-      <w:r>
-        <w:br/>
-      </w:r>
-      <w:r>
-        <w:t>Eine t</w:t>
-      </w:r>
-      <w:r>
-        <w:t xml:space="preserve">echnische Spezifikation </w:t>
-      </w:r>
-      <w:r>
-        <w:t xml:space="preserve">ist nicht in </w:t>
-      </w:r>
-      <w:r>
-        <w:t>dem Spezifikationsdokument</w:t>
-      </w:r>
-      <w:r>
-        <w:t xml:space="preserve"> enthalten. </w:t>
-      </w:r>
-      <w:r>
-        <w:br/>
-      </w:r>
-      <w:r>
-        <w:t xml:space="preserve">Das </w:t>
-      </w:r>
-      <w:r>
-        <w:t xml:space="preserve">Arbeitspakete-Dokument bietet eine übersichtliche Idee über den Ablauf des Projektes, jedoch fehlen die Projektstrukturplan und Projektablaufplan. </w:t>
-      </w:r>
-    </w:p>
-    <w:p>
-      <w:r>
-        <w:t xml:space="preserve">Am Ende </w:t>
-      </w:r>
-      <w:r>
-        <w:t>des Spezifikationsdokuments</w:t>
-      </w:r>
-      <w:r>
-        <w:t xml:space="preserve"> </w:t>
-      </w:r>
-      <w:r>
-        <w:t>steht, dass</w:t>
-      </w:r>
-      <w:r>
-        <w:t xml:space="preserve"> </w:t>
-      </w:r>
-      <w:r>
-        <w:t xml:space="preserve">agil gearbeitet </w:t>
-      </w:r>
-      <w:r>
-        <w:t xml:space="preserve">wird </w:t>
-      </w:r>
-      <w:r>
-        <w:t>und trotzdem sind alle Endtermine</w:t>
-      </w:r>
-      <w:r>
-        <w:t xml:space="preserve"> der Arbeitspakete</w:t>
-      </w:r>
-      <w:r>
-        <w:t xml:space="preserve"> gleich beim Projektanfang spezifiziert. Dies entspricht nicht </w:t>
-      </w:r>
-      <w:r>
-        <w:t>der</w:t>
-      </w:r>
-      <w:r>
-        <w:t xml:space="preserve"> Vorgehensweise </w:t>
-      </w:r>
-      <w:r>
-        <w:t>eines agilen Managementmodells</w:t>
-      </w:r>
-      <w:r>
-        <w:t>.</w:t>
-      </w:r>
-    </w:p>
-    <w:p>
-      <w:r>
-        <w:t xml:space="preserve">Die Erstellung </w:t>
-      </w:r>
-      <w:r>
-        <w:t>eines Mockups</w:t>
-      </w:r>
-      <w:r>
-        <w:t xml:space="preserve"> ist sehr hilfreich, um die Idee hinten </w:t>
-      </w:r>
-      <w:r>
-        <w:t>dem Projekt</w:t>
-      </w:r>
-      <w:r>
-        <w:t xml:space="preserve"> besser zu verstehen, vor allem die Gestaltung und logische Verknüpfung zwischen </w:t>
-      </w:r>
-      <w:r>
-        <w:t>den</w:t>
-      </w:r>
-      <w:r>
-        <w:t xml:space="preserve"> einzelnen Komponenten des Projektes. </w:t>
-      </w:r>
-      <w:r>
-        <w:br/>
-      </w:r>
-      <w:r>
-        <w:t>Bei genauer</w:t>
-      </w:r>
-      <w:r>
-        <w:t>em</w:t>
-      </w:r>
-      <w:r>
-        <w:t xml:space="preserve"> Lesen </w:t>
-      </w:r>
-      <w:r>
-        <w:t>des Dokumentes</w:t>
-      </w:r>
-      <w:r>
-        <w:t xml:space="preserve"> sind ein paar Rechtsschreibfehler zu finden.</w:t>
-      </w:r>
-    </w:p>
-    <w:p>
-      <w:pPr>
-        <w:pStyle w:val="berschrift2"/>
-      </w:pPr>
-      <w:r>
-        <w:t>Wirkung der Dokumente</w:t>
-      </w:r>
-    </w:p>
-    <w:p>
-      <w:r>
-        <w:t>Im Allgemein sehen die Dokumente sehr gut aus. Es ist sehr leicht</w:t>
-      </w:r>
-      <w:r>
-        <w:t>,</w:t>
-      </w:r>
-      <w:r>
-        <w:t xml:space="preserve"> eine</w:t>
-      </w:r>
-      <w:r>
-        <w:t xml:space="preserve"> klare</w:t>
-      </w:r>
-      <w:r>
-        <w:t xml:space="preserve"> Struktur zu erkennen. </w:t>
-      </w:r>
-      <w:r>
-        <w:t>Das Spezifikationsdokument</w:t>
-      </w:r>
-      <w:r>
-        <w:t xml:space="preserve"> ist zwar sehr kurz und unserer Meinung nach ist </w:t>
-      </w:r>
-      <w:r>
-        <w:t>ein Inhaltsverzeichnis</w:t>
-      </w:r>
-      <w:r>
-        <w:t xml:space="preserve"> in diesem Fall nicht notwendig.</w:t>
-      </w:r>
-    </w:p>
-    <w:p>
-      <w:pPr>
-        <w:pStyle w:val="berschrift2"/>
-      </w:pPr>
-      <w:r>
-        <w:t>Planung und Aufwandschätzung</w:t>
+      <w:r>
+        <w:t xml:space="preserve">Die Aufwandschätzung lässt sich wegen dem Mangel an einer ausführlichen Spezifikation der Arbeitspakete sehr schwer analysieren. Die Arbeitspakete sind nicht beschrieben, deshalb kann man ihren Schwierigkeitsgrad nicht bestimmen. Es fehlen uns auch Informationen über dem Vorwissen des Teams. </w:t>
       </w:r>
     </w:p>
     <w:p>
@@ -349,47 +122,7 @@
         <w:spacing w:after="0"/>
       </w:pPr>
       <w:r>
-        <w:t>Aufwandschätzung lässt sich wegen</w:t>
-      </w:r>
-      <w:r>
-        <w:t xml:space="preserve"> dem</w:t>
-      </w:r>
-      <w:r>
-        <w:t xml:space="preserve"> Mangel an </w:t>
-      </w:r>
-      <w:bookmarkStart w:id="0" w:name="_GoBack"/>
-      <w:bookmarkEnd w:id="0"/>
-      <w:r>
-        <w:t xml:space="preserve">Spezifikation sehr schwer analysieren. </w:t>
-      </w:r>
-      <w:r>
-        <w:t xml:space="preserve">Die Arbeitspakete sind nicht beschrieben, deshalb kann man ihren Schwierigkeitsgrad nicht bestimmen. Es fehlen uns auch Informationen über </w:t>
-      </w:r>
-      <w:r>
-        <w:t>das</w:t>
-      </w:r>
-      <w:r>
-        <w:t xml:space="preserve"> Vorwissen des Teams. </w:t>
-      </w:r>
-    </w:p>
-    <w:p>
-      <w:pPr>
-        <w:spacing w:after="0"/>
-      </w:pPr>
-      <w:r>
-        <w:t xml:space="preserve">Im Allgemein sieht aber die Aufwandschätzung realistisch aus und </w:t>
-      </w:r>
-      <w:r>
-        <w:t>der Aufwand</w:t>
-      </w:r>
-      <w:r>
-        <w:t xml:space="preserve"> ist gleichmäßig </w:t>
-      </w:r>
-      <w:r>
-        <w:t>auf</w:t>
-      </w:r>
-      <w:r>
-        <w:t xml:space="preserve"> alle Teammitgliedern aufgeteilt.</w:t>
+        <w:t>Im Allgemeinen sieht die Aufwandschätzung realistisch aus und der Aufwand ist gleichmäßig an alle Teammitgliedern aufgeteilt.</w:t>
       </w:r>
     </w:p>
     <w:p>
@@ -414,22 +147,47 @@
         <w:rPr>
           <w:b/>
         </w:rPr>
-        <w:t xml:space="preserve">Sehr gut: </w:t>
-      </w:r>
-    </w:p>
-    <w:p>
-      <w:pPr>
+        <w:t xml:space="preserve">Sehr gut gefallen: </w:t>
+      </w:r>
+    </w:p>
+    <w:p>
+      <w:pPr>
+        <w:pStyle w:val="Listenabsatz"/>
+        <w:numPr>
+          <w:ilvl w:val="0"/>
+          <w:numId w:val="1"/>
+        </w:numPr>
         <w:spacing w:after="0"/>
       </w:pPr>
       <w:r>
-        <w:tab/>
-        <w:t>Mockups und Struktur der Arbeitspaket</w:t>
-      </w:r>
-      <w:r>
-        <w:t>e</w:t>
-      </w:r>
-      <w:r>
-        <w:t xml:space="preserve"> </w:t>
+        <w:t>Mockups</w:t>
+      </w:r>
+    </w:p>
+    <w:p>
+      <w:pPr>
+        <w:pStyle w:val="Listenabsatz"/>
+        <w:numPr>
+          <w:ilvl w:val="0"/>
+          <w:numId w:val="1"/>
+        </w:numPr>
+        <w:spacing w:after="0"/>
+      </w:pPr>
+      <w:r>
+        <w:t>Arbeitspakete in Tabellenform</w:t>
+      </w:r>
+    </w:p>
+    <w:p>
+      <w:pPr>
+        <w:pStyle w:val="Listenabsatz"/>
+        <w:numPr>
+          <w:ilvl w:val="0"/>
+          <w:numId w:val="1"/>
+        </w:numPr>
+        <w:spacing w:after="0"/>
+      </w:pPr>
+      <w:r>
+        <w:lastRenderedPageBreak/>
+        <w:t>Die Kurzbeschreibung ihres Projektes, sie ist sehr gut beschrieben und es bleiben kaum Lücken offen</w:t>
       </w:r>
     </w:p>
     <w:p>
@@ -443,7 +201,7 @@
         <w:rPr>
           <w:b/>
         </w:rPr>
-        <w:t>Nicht so gut:</w:t>
+        <w:t>Nicht so gut gefallen:</w:t>
       </w:r>
     </w:p>
     <w:p>
@@ -452,14 +210,12 @@
       </w:pPr>
       <w:r>
         <w:tab/>
-        <w:t xml:space="preserve">Spezifikation </w:t>
-      </w:r>
-      <w:r>
-        <w:t>der technischen Umsetzung</w:t>
-      </w:r>
-      <w:r>
-        <w:t>, Arbeitspakete und Ziele.</w:t>
-      </w:r>
+        <w:t>Spezifikation der technischen Umsetzung, Arbeitspakete und Ziele.</w:t>
+      </w:r>
+    </w:p>
+    <w:p>
+      <w:bookmarkStart w:id="0" w:name="_GoBack"/>
+      <w:bookmarkEnd w:id="0"/>
     </w:p>
     <w:sectPr>
       <w:pgSz w:w="11906" w:h="16838"/>
@@ -469,6 +225,126 @@
     </w:sectPr>
   </w:body>
 </w:document>
+</file>
+
+<file path=word/numbering.xml><?xml version="1.0" encoding="utf-8"?>
+<w:numbering xmlns:wpc="http://schemas.microsoft.com/office/word/2010/wordprocessingCanvas" xmlns:cx="http://schemas.microsoft.com/office/drawing/2014/chartex" xmlns:cx1="http://schemas.microsoft.com/office/drawing/2015/9/8/chartex" xmlns:cx2="http://schemas.microsoft.com/office/drawing/2015/10/21/chartex" xmlns:cx3="http://schemas.microsoft.com/office/drawing/2016/5/9/chartex" xmlns:cx4="http://schemas.microsoft.com/office/drawing/2016/5/10/chartex" xmlns:cx5="http://schemas.microsoft.com/office/drawing/2016/5/11/chartex" xmlns:cx6="http://schemas.microsoft.com/office/drawing/2016/5/12/chartex" xmlns:cx7="http://schemas.microsoft.com/office/drawing/2016/5/13/chartex" xmlns:cx8="http://schemas.microsoft.com/office/drawing/2016/5/14/chartex" xmlns:mc="http://schemas.openxmlformats.org/markup-compatibility/2006" xmlns:o="urn:schemas-microsoft-com:office:office" xmlns:r="http://schemas.openxmlformats.org/officeDocument/2006/relationships" xmlns:m="http://schemas.openxmlformats.org/officeDocument/2006/math" xmlns:v="urn:schemas-microsoft-com:vml" xmlns:wp14="http://schemas.microsoft.com/office/word/2010/wordprocessingDrawing" xmlns:wp="http://schemas.openxmlformats.org/drawingml/2006/wordprocessingDrawing" xmlns:w10="urn:schemas-microsoft-com:office:word" xmlns:w="http://schemas.openxmlformats.org/wordprocessingml/2006/main" xmlns:w14="http://schemas.microsoft.com/office/word/2010/wordml" xmlns:w15="http://schemas.microsoft.com/office/word/2012/wordml" xmlns:w16se="http://schemas.microsoft.com/office/word/2015/wordml/symex" xmlns:wpg="http://schemas.microsoft.com/office/word/2010/wordprocessingGroup" xmlns:wpi="http://schemas.microsoft.com/office/word/2010/wordprocessingInk" xmlns:wne="http://schemas.microsoft.com/office/word/2006/wordml" xmlns:wps="http://schemas.microsoft.com/office/word/2010/wordprocessingShape" mc:Ignorable="w14 w15 w16se wp14">
+  <w:abstractNum w:abstractNumId="0" w15:restartNumberingAfterBreak="0">
+    <w:nsid w:val="4F537207"/>
+    <w:multiLevelType w:val="hybridMultilevel"/>
+    <w:tmpl w:val="31389958"/>
+    <w:lvl w:ilvl="0" w:tplc="D8864D4E">
+      <w:numFmt w:val="bullet"/>
+      <w:lvlText w:val="-"/>
+      <w:lvlJc w:val="left"/>
+      <w:pPr>
+        <w:ind w:left="1070" w:hanging="360"/>
+      </w:pPr>
+      <w:rPr>
+        <w:rFonts w:ascii="Calibri" w:eastAsiaTheme="minorHAnsi" w:hAnsi="Calibri" w:cs="Calibri" w:hint="default"/>
+      </w:rPr>
+    </w:lvl>
+    <w:lvl w:ilvl="1" w:tplc="0C070003" w:tentative="1">
+      <w:start w:val="1"/>
+      <w:numFmt w:val="bullet"/>
+      <w:lvlText w:val="o"/>
+      <w:lvlJc w:val="left"/>
+      <w:pPr>
+        <w:ind w:left="1790" w:hanging="360"/>
+      </w:pPr>
+      <w:rPr>
+        <w:rFonts w:ascii="Courier New" w:hAnsi="Courier New" w:cs="Courier New" w:hint="default"/>
+      </w:rPr>
+    </w:lvl>
+    <w:lvl w:ilvl="2" w:tplc="0C070005" w:tentative="1">
+      <w:start w:val="1"/>
+      <w:numFmt w:val="bullet"/>
+      <w:lvlText w:val=""/>
+      <w:lvlJc w:val="left"/>
+      <w:pPr>
+        <w:ind w:left="2510" w:hanging="360"/>
+      </w:pPr>
+      <w:rPr>
+        <w:rFonts w:ascii="Wingdings" w:hAnsi="Wingdings" w:hint="default"/>
+      </w:rPr>
+    </w:lvl>
+    <w:lvl w:ilvl="3" w:tplc="0C070001" w:tentative="1">
+      <w:start w:val="1"/>
+      <w:numFmt w:val="bullet"/>
+      <w:lvlText w:val=""/>
+      <w:lvlJc w:val="left"/>
+      <w:pPr>
+        <w:ind w:left="3230" w:hanging="360"/>
+      </w:pPr>
+      <w:rPr>
+        <w:rFonts w:ascii="Symbol" w:hAnsi="Symbol" w:hint="default"/>
+      </w:rPr>
+    </w:lvl>
+    <w:lvl w:ilvl="4" w:tplc="0C070003" w:tentative="1">
+      <w:start w:val="1"/>
+      <w:numFmt w:val="bullet"/>
+      <w:lvlText w:val="o"/>
+      <w:lvlJc w:val="left"/>
+      <w:pPr>
+        <w:ind w:left="3950" w:hanging="360"/>
+      </w:pPr>
+      <w:rPr>
+        <w:rFonts w:ascii="Courier New" w:hAnsi="Courier New" w:cs="Courier New" w:hint="default"/>
+      </w:rPr>
+    </w:lvl>
+    <w:lvl w:ilvl="5" w:tplc="0C070005" w:tentative="1">
+      <w:start w:val="1"/>
+      <w:numFmt w:val="bullet"/>
+      <w:lvlText w:val=""/>
+      <w:lvlJc w:val="left"/>
+      <w:pPr>
+        <w:ind w:left="4670" w:hanging="360"/>
+      </w:pPr>
+      <w:rPr>
+        <w:rFonts w:ascii="Wingdings" w:hAnsi="Wingdings" w:hint="default"/>
+      </w:rPr>
+    </w:lvl>
+    <w:lvl w:ilvl="6" w:tplc="0C070001" w:tentative="1">
+      <w:start w:val="1"/>
+      <w:numFmt w:val="bullet"/>
+      <w:lvlText w:val=""/>
+      <w:lvlJc w:val="left"/>
+      <w:pPr>
+        <w:ind w:left="5390" w:hanging="360"/>
+      </w:pPr>
+      <w:rPr>
+        <w:rFonts w:ascii="Symbol" w:hAnsi="Symbol" w:hint="default"/>
+      </w:rPr>
+    </w:lvl>
+    <w:lvl w:ilvl="7" w:tplc="0C070003" w:tentative="1">
+      <w:start w:val="1"/>
+      <w:numFmt w:val="bullet"/>
+      <w:lvlText w:val="o"/>
+      <w:lvlJc w:val="left"/>
+      <w:pPr>
+        <w:ind w:left="6110" w:hanging="360"/>
+      </w:pPr>
+      <w:rPr>
+        <w:rFonts w:ascii="Courier New" w:hAnsi="Courier New" w:cs="Courier New" w:hint="default"/>
+      </w:rPr>
+    </w:lvl>
+    <w:lvl w:ilvl="8" w:tplc="0C070005" w:tentative="1">
+      <w:start w:val="1"/>
+      <w:numFmt w:val="bullet"/>
+      <w:lvlText w:val=""/>
+      <w:lvlJc w:val="left"/>
+      <w:pPr>
+        <w:ind w:left="6830" w:hanging="360"/>
+      </w:pPr>
+      <w:rPr>
+        <w:rFonts w:ascii="Wingdings" w:hAnsi="Wingdings" w:hint="default"/>
+      </w:rPr>
+    </w:lvl>
+  </w:abstractNum>
+  <w:num w:numId="1">
+    <w:abstractNumId w:val="0"/>
+  </w:num>
+</w:numbering>
 </file>
 
 <file path=word/styles.xml><?xml version="1.0" encoding="utf-8"?>
@@ -964,6 +840,17 @@
       <w:szCs w:val="26"/>
     </w:rPr>
   </w:style>
+  <w:style w:type="paragraph" w:styleId="Listenabsatz">
+    <w:name w:val="List Paragraph"/>
+    <w:basedOn w:val="Standard"/>
+    <w:uiPriority w:val="34"/>
+    <w:qFormat/>
+    <w:rsid w:val="005A01C3"/>
+    <w:pPr>
+      <w:ind w:left="720"/>
+      <w:contextualSpacing/>
+    </w:pPr>
+  </w:style>
 </w:styles>
 </file>
 

</xml_diff>